<commit_message>
Aggiunta processo di gestione dipendenti
</commit_message>
<xml_diff>
--- a/processi business.docx
+++ b/processi business.docx
@@ -43,24 +43,10 @@
         <w:t>Servizio stampa</w:t>
       </w:r>
       <w:r>
-        <w:t xml:space="preserve">: il cliente prende appuntamento con il delegato dell’azienda tramite telefonata, email oppure di persona. Il cliente comunica la tipologia di prodotto </w:t>
-      </w:r>
-      <w:r>
-        <w:t>su cui applicare la stampa, fornisce tale prodotto, fornisce la relativa grafica e indica la modalità di consegna voluta. Un dipendente dell’azienda valuta la fattibilità del servizio, dato che in tal caso è il cliente a portare il prodotto su cui lavorare. In caso di esito positivo, l</w:t>
-      </w:r>
-      <w:r>
-        <w:t xml:space="preserve">’azienda presenta il preventivo, tenendo conto dell’eventuale urgenza richiesta (un cliente può richiedere di essere servito con priorità). Se il cliente accetta, l’ordine viene inserito nel registro apposito. </w:t>
-      </w:r>
-      <w:r>
-        <w:t>Il cliente recapita la merce in azienda</w:t>
-      </w:r>
-      <w:proofErr w:type="gramStart"/>
-      <w:r>
-        <w:t xml:space="preserve">. </w:t>
-      </w:r>
-      <w:proofErr w:type="gramEnd"/>
-      <w:r>
-        <w:t>L’ordine sarà evaso non appena verrà il suo turno</w:t>
+        <w:t xml:space="preserve">: il cliente prende appuntamento con il delegato dell’azienda tramite telefonata, email oppure di persona. Il cliente comunica la tipologia di prodotto su cui applicare la stampa, fornisce tale prodotto, fornisce la relativa grafica e indica la modalità di consegna voluta. Un dipendente dell’azienda valuta la fattibilità del servizio, dato che in tal caso è il cliente a portare il prodotto su cui lavorare. In caso di esito positivo, l’azienda presenta il preventivo, tenendo conto dell’eventuale urgenza richiesta (un cliente può richiedere di essere servito con priorità). Se il cliente accetta, l’ordine viene inserito nel registro apposito. </w:t>
+      </w:r>
+      <w:r>
+        <w:t>Il cliente recapita la merce in azienda. L’ordine sarà evaso non appena verrà il suo turno</w:t>
       </w:r>
       <w:r>
         <w:t>. Al termine della realizzazione il prodotto viene consegnato secondo le modalità concordate.</w:t>
@@ -92,13 +78,7 @@
       </w:r>
       <w:proofErr w:type="spellEnd"/>
       <w:r>
-        <w:t xml:space="preserve">. Infatti </w:t>
-      </w:r>
-      <w:r>
-        <w:t xml:space="preserve">si è notato </w:t>
-      </w:r>
-      <w:r>
-        <w:t>che i</w:t>
+        <w:t>. Infatti si è notato che i</w:t>
       </w:r>
       <w:r>
         <w:t>n determinati periodi dell’anno</w:t>
@@ -151,9 +131,20 @@
     </w:p>
     <w:p/>
     <w:p>
+      <w:r>
+        <w:rPr>
+          <w:b/>
+        </w:rPr>
+        <w:t xml:space="preserve">Gestione dei dipendenti: </w:t>
+      </w:r>
+      <w:r>
+        <w:t xml:space="preserve">il responsabile del settore di contabilità, quotidianamente, segna in un registro le presenze dei dipendenti. Tale registro è necessario per calcolare lo stipendio da erogare al personale mensilmente. </w:t>
+      </w:r>
       <w:bookmarkStart w:id="0" w:name="_GoBack"/>
       <w:bookmarkEnd w:id="0"/>
     </w:p>
+    <w:p/>
+    <w:p/>
     <w:p/>
     <w:p>
       <w:r>

</xml_diff>